<commit_message>
实验任务3 v1.1 Update 2018/6/10
</commit_message>
<xml_diff>
--- a/homework/实验任务3.docx
+++ b/homework/实验任务3.docx
@@ -2,6 +2,18 @@
 <file path=word/document.xml><?xml version="1.0" encoding="utf-8"?>
 <w:document xmlns:wpc="http://schemas.microsoft.com/office/word/2010/wordprocessingCanvas" xmlns:cx="http://schemas.microsoft.com/office/drawing/2014/chartex" xmlns:cx1="http://schemas.microsoft.com/office/drawing/2015/9/8/chartex" xmlns:mc="http://schemas.openxmlformats.org/markup-compatibility/2006" xmlns:o="urn:schemas-microsoft-com:office:office" xmlns:r="http://schemas.openxmlformats.org/officeDocument/2006/relationships" xmlns:m="http://schemas.openxmlformats.org/officeDocument/2006/math" xmlns:v="urn:schemas-microsoft-com:vml" xmlns:wp14="http://schemas.microsoft.com/office/word/2010/wordprocessingDrawing" xmlns:wp="http://schemas.openxmlformats.org/drawingml/2006/wordprocessingDrawing" xmlns:w10="urn:schemas-microsoft-com:office:word" xmlns:w="http://schemas.openxmlformats.org/wordprocessingml/2006/main" xmlns:w14="http://schemas.microsoft.com/office/word/2010/wordml" xmlns:w15="http://schemas.microsoft.com/office/word/2012/wordml" xmlns:w16se="http://schemas.microsoft.com/office/word/2015/wordml/symex" xmlns:wpg="http://schemas.microsoft.com/office/word/2010/wordprocessingGroup" xmlns:wpi="http://schemas.microsoft.com/office/word/2010/wordprocessingInk" xmlns:wne="http://schemas.microsoft.com/office/word/2006/wordml" xmlns:wps="http://schemas.microsoft.com/office/word/2010/wordprocessingShape" mc:Ignorable="w14 w15 w16se wp14">
   <w:body>
+    <w:p>
+      <w:pPr>
+        <w:pStyle w:val="1"/>
+      </w:pPr>
+      <w:r>
+        <w:rPr>
+          <w:rFonts w:hint="eastAsia"/>
+        </w:rPr>
+        <w:t>实验任务3</w:t>
+      </w:r>
+    </w:p>
+    <w:p/>
     <w:p>
       <w:r>
         <w:object w:dxaOrig="15060" w:dyaOrig="9380">
@@ -25,13 +37,71 @@
             <o:lock v:ext="edit" aspectratio="t"/>
           </v:shapetype>
           <v:shape id="_x0000_i1025" type="#_x0000_t75" style="width:415pt;height:258.5pt" o:ole="">
-            <v:imagedata r:id="rId4" o:title=""/>
+            <v:imagedata r:id="rId5" o:title=""/>
           </v:shape>
-          <o:OLEObject Type="Embed" ProgID="Visio.Drawing.15" ShapeID="_x0000_i1025" DrawAspect="Content" ObjectID="_1589971858" r:id="rId5"/>
+          <o:OLEObject Type="Embed" ProgID="Visio.Drawing.15" ShapeID="_x0000_i1025" DrawAspect="Content" ObjectID="_1590146042" r:id="rId6"/>
         </w:object>
+      </w:r>
+    </w:p>
+    <w:p/>
+    <w:p>
+      <w:pPr>
+        <w:pStyle w:val="a3"/>
+        <w:numPr>
+          <w:ilvl w:val="0"/>
+          <w:numId w:val="1"/>
+        </w:numPr>
+        <w:ind w:firstLineChars="0"/>
+      </w:pPr>
+      <w:r>
+        <w:rPr>
+          <w:rFonts w:hint="eastAsia"/>
+        </w:rPr>
+        <w:t>用户、工作人员、管理员登录后，还应进行身份验证，让系统辨别使用者可以拥有的操作权限。</w:t>
+      </w:r>
+    </w:p>
+    <w:p>
+      <w:pPr>
+        <w:pStyle w:val="a3"/>
+        <w:numPr>
+          <w:ilvl w:val="0"/>
+          <w:numId w:val="1"/>
+        </w:numPr>
+        <w:ind w:firstLineChars="0"/>
+      </w:pPr>
+      <w:r>
+        <w:rPr>
+          <w:rFonts w:hint="eastAsia"/>
+        </w:rPr>
+        <w:t>管理员除进行系统维护外，还应可以进行工作人员、用户的管理，对两者信息的更新维护，或者内容的增删。此外，还应可以对图书进行管理，令图书的各项信息准确无误。</w:t>
+      </w:r>
+    </w:p>
+    <w:p>
+      <w:pPr>
+        <w:pStyle w:val="a3"/>
+        <w:numPr>
+          <w:ilvl w:val="0"/>
+          <w:numId w:val="1"/>
+        </w:numPr>
+        <w:ind w:firstLineChars="0"/>
+        <w:rPr>
+          <w:rFonts w:hint="eastAsia"/>
+        </w:rPr>
+      </w:pPr>
+      <w:r>
+        <w:rPr>
+          <w:rFonts w:hint="eastAsia"/>
+        </w:rPr>
+        <w:t>用户续借图书与预约图书</w:t>
       </w:r>
       <w:bookmarkStart w:id="0" w:name="_GoBack"/>
       <w:bookmarkEnd w:id="0"/>
+      <w:r>
+        <w:rPr>
+          <w:rFonts w:hint="eastAsia"/>
+        </w:rPr>
+        <w:t>应产生借阅记录。</w:t>
+      </w:r>
     </w:p>
     <w:sectPr>
       <w:pgSz w:w="11906" w:h="16838"/>
@@ -41,6 +111,127 @@
     </w:sectPr>
   </w:body>
 </w:document>
+</file>
+
+<file path=word/numbering.xml><?xml version="1.0" encoding="utf-8"?>
+<w:numbering xmlns:wpc="http://schemas.microsoft.com/office/word/2010/wordprocessingCanvas" xmlns:cx="http://schemas.microsoft.com/office/drawing/2014/chartex" xmlns:cx1="http://schemas.microsoft.com/office/drawing/2015/9/8/chartex" xmlns:mc="http://schemas.openxmlformats.org/markup-compatibility/2006" xmlns:o="urn:schemas-microsoft-com:office:office" xmlns:r="http://schemas.openxmlformats.org/officeDocument/2006/relationships" xmlns:m="http://schemas.openxmlformats.org/officeDocument/2006/math" xmlns:v="urn:schemas-microsoft-com:vml" xmlns:wp14="http://schemas.microsoft.com/office/word/2010/wordprocessingDrawing" xmlns:wp="http://schemas.openxmlformats.org/drawingml/2006/wordprocessingDrawing" xmlns:w10="urn:schemas-microsoft-com:office:word" xmlns:w="http://schemas.openxmlformats.org/wordprocessingml/2006/main" xmlns:w14="http://schemas.microsoft.com/office/word/2010/wordml" xmlns:w15="http://schemas.microsoft.com/office/word/2012/wordml" xmlns:w16se="http://schemas.microsoft.com/office/word/2015/wordml/symex" xmlns:wpg="http://schemas.microsoft.com/office/word/2010/wordprocessingGroup" xmlns:wpi="http://schemas.microsoft.com/office/word/2010/wordprocessingInk" xmlns:wne="http://schemas.microsoft.com/office/word/2006/wordml" xmlns:wps="http://schemas.microsoft.com/office/word/2010/wordprocessingShape" mc:Ignorable="w14 w15 w16se wp14">
+  <w:abstractNum w:abstractNumId="0" w15:restartNumberingAfterBreak="0">
+    <w:nsid w:val="75DA0589"/>
+    <w:multiLevelType w:val="hybridMultilevel"/>
+    <w:tmpl w:val="EFA2DCE4"/>
+    <w:lvl w:ilvl="0" w:tplc="04090001">
+      <w:start w:val="1"/>
+      <w:numFmt w:val="bullet"/>
+      <w:lvlText w:val=""/>
+      <w:lvlJc w:val="left"/>
+      <w:pPr>
+        <w:ind w:left="420" w:hanging="420"/>
+      </w:pPr>
+      <w:rPr>
+        <w:rFonts w:ascii="Wingdings" w:hAnsi="Wingdings" w:hint="default"/>
+      </w:rPr>
+    </w:lvl>
+    <w:lvl w:ilvl="1" w:tplc="04090003" w:tentative="1">
+      <w:start w:val="1"/>
+      <w:numFmt w:val="bullet"/>
+      <w:lvlText w:val=""/>
+      <w:lvlJc w:val="left"/>
+      <w:pPr>
+        <w:ind w:left="840" w:hanging="420"/>
+      </w:pPr>
+      <w:rPr>
+        <w:rFonts w:ascii="Wingdings" w:hAnsi="Wingdings" w:hint="default"/>
+      </w:rPr>
+    </w:lvl>
+    <w:lvl w:ilvl="2" w:tplc="04090005" w:tentative="1">
+      <w:start w:val="1"/>
+      <w:numFmt w:val="bullet"/>
+      <w:lvlText w:val=""/>
+      <w:lvlJc w:val="left"/>
+      <w:pPr>
+        <w:ind w:left="1260" w:hanging="420"/>
+      </w:pPr>
+      <w:rPr>
+        <w:rFonts w:ascii="Wingdings" w:hAnsi="Wingdings" w:hint="default"/>
+      </w:rPr>
+    </w:lvl>
+    <w:lvl w:ilvl="3" w:tplc="04090001" w:tentative="1">
+      <w:start w:val="1"/>
+      <w:numFmt w:val="bullet"/>
+      <w:lvlText w:val=""/>
+      <w:lvlJc w:val="left"/>
+      <w:pPr>
+        <w:ind w:left="1680" w:hanging="420"/>
+      </w:pPr>
+      <w:rPr>
+        <w:rFonts w:ascii="Wingdings" w:hAnsi="Wingdings" w:hint="default"/>
+      </w:rPr>
+    </w:lvl>
+    <w:lvl w:ilvl="4" w:tplc="04090003" w:tentative="1">
+      <w:start w:val="1"/>
+      <w:numFmt w:val="bullet"/>
+      <w:lvlText w:val=""/>
+      <w:lvlJc w:val="left"/>
+      <w:pPr>
+        <w:ind w:left="2100" w:hanging="420"/>
+      </w:pPr>
+      <w:rPr>
+        <w:rFonts w:ascii="Wingdings" w:hAnsi="Wingdings" w:hint="default"/>
+      </w:rPr>
+    </w:lvl>
+    <w:lvl w:ilvl="5" w:tplc="04090005" w:tentative="1">
+      <w:start w:val="1"/>
+      <w:numFmt w:val="bullet"/>
+      <w:lvlText w:val=""/>
+      <w:lvlJc w:val="left"/>
+      <w:pPr>
+        <w:ind w:left="2520" w:hanging="420"/>
+      </w:pPr>
+      <w:rPr>
+        <w:rFonts w:ascii="Wingdings" w:hAnsi="Wingdings" w:hint="default"/>
+      </w:rPr>
+    </w:lvl>
+    <w:lvl w:ilvl="6" w:tplc="04090001" w:tentative="1">
+      <w:start w:val="1"/>
+      <w:numFmt w:val="bullet"/>
+      <w:lvlText w:val=""/>
+      <w:lvlJc w:val="left"/>
+      <w:pPr>
+        <w:ind w:left="2940" w:hanging="420"/>
+      </w:pPr>
+      <w:rPr>
+        <w:rFonts w:ascii="Wingdings" w:hAnsi="Wingdings" w:hint="default"/>
+      </w:rPr>
+    </w:lvl>
+    <w:lvl w:ilvl="7" w:tplc="04090003" w:tentative="1">
+      <w:start w:val="1"/>
+      <w:numFmt w:val="bullet"/>
+      <w:lvlText w:val=""/>
+      <w:lvlJc w:val="left"/>
+      <w:pPr>
+        <w:ind w:left="3360" w:hanging="420"/>
+      </w:pPr>
+      <w:rPr>
+        <w:rFonts w:ascii="Wingdings" w:hAnsi="Wingdings" w:hint="default"/>
+      </w:rPr>
+    </w:lvl>
+    <w:lvl w:ilvl="8" w:tplc="04090005" w:tentative="1">
+      <w:start w:val="1"/>
+      <w:numFmt w:val="bullet"/>
+      <w:lvlText w:val=""/>
+      <w:lvlJc w:val="left"/>
+      <w:pPr>
+        <w:ind w:left="3780" w:hanging="420"/>
+      </w:pPr>
+      <w:rPr>
+        <w:rFonts w:ascii="Wingdings" w:hAnsi="Wingdings" w:hint="default"/>
+      </w:rPr>
+    </w:lvl>
+  </w:abstractNum>
+  <w:num w:numId="1">
+    <w:abstractNumId w:val="0"/>
+  </w:num>
+</w:numbering>
 </file>
 
 <file path=word/styles.xml><?xml version="1.0" encoding="utf-8"?>
@@ -438,6 +629,29 @@
       <w:jc w:val="both"/>
     </w:pPr>
   </w:style>
+  <w:style w:type="paragraph" w:styleId="1">
+    <w:name w:val="heading 1"/>
+    <w:basedOn w:val="a"/>
+    <w:next w:val="a"/>
+    <w:link w:val="10"/>
+    <w:uiPriority w:val="9"/>
+    <w:qFormat/>
+    <w:rsid w:val="00182E98"/>
+    <w:pPr>
+      <w:keepNext/>
+      <w:keepLines/>
+      <w:spacing w:before="340" w:after="330" w:line="576" w:lineRule="auto"/>
+      <w:outlineLvl w:val="0"/>
+    </w:pPr>
+    <w:rPr>
+      <w:rFonts w:cs="宋体"/>
+      <w:b/>
+      <w:bCs/>
+      <w:kern w:val="44"/>
+      <w:sz w:val="44"/>
+      <w:szCs w:val="44"/>
+    </w:rPr>
+  </w:style>
   <w:style w:type="character" w:default="1" w:styleId="a0">
     <w:name w:val="Default Paragraph Font"/>
     <w:uiPriority w:val="1"/>
@@ -464,6 +678,31 @@
     <w:uiPriority w:val="99"/>
     <w:semiHidden/>
     <w:unhideWhenUsed/>
+  </w:style>
+  <w:style w:type="character" w:customStyle="1" w:styleId="10">
+    <w:name w:val="标题 1 字符"/>
+    <w:basedOn w:val="a0"/>
+    <w:link w:val="1"/>
+    <w:uiPriority w:val="9"/>
+    <w:rsid w:val="00182E98"/>
+    <w:rPr>
+      <w:rFonts w:cs="宋体"/>
+      <w:b/>
+      <w:bCs/>
+      <w:kern w:val="44"/>
+      <w:sz w:val="44"/>
+      <w:szCs w:val="44"/>
+    </w:rPr>
+  </w:style>
+  <w:style w:type="paragraph" w:styleId="a3">
+    <w:name w:val="List Paragraph"/>
+    <w:basedOn w:val="a"/>
+    <w:uiPriority w:val="34"/>
+    <w:qFormat/>
+    <w:rsid w:val="00421BFF"/>
+    <w:pPr>
+      <w:ind w:firstLineChars="200" w:firstLine="420"/>
+    </w:pPr>
   </w:style>
 </w:styles>
 </file>

</xml_diff>

<commit_message>
实验任务3 v1.2 Update 2018/6/10
</commit_message>
<xml_diff>
--- a/homework/实验任务3.docx
+++ b/homework/实验任务3.docx
@@ -16,32 +16,53 @@
     <w:p/>
     <w:p>
       <w:r>
-        <w:object w:dxaOrig="15060" w:dyaOrig="9380">
-          <v:shapetype id="_x0000_t75" coordsize="21600,21600" o:spt="75" o:preferrelative="t" path="m@4@5l@4@11@9@11@9@5xe" filled="f" stroked="f">
-            <v:stroke joinstyle="miter"/>
-            <v:formulas>
-              <v:f eqn="if lineDrawn pixelLineWidth 0"/>
-              <v:f eqn="sum @0 1 0"/>
-              <v:f eqn="sum 0 0 @1"/>
-              <v:f eqn="prod @2 1 2"/>
-              <v:f eqn="prod @3 21600 pixelWidth"/>
-              <v:f eqn="prod @3 21600 pixelHeight"/>
-              <v:f eqn="sum @0 0 1"/>
-              <v:f eqn="prod @6 1 2"/>
-              <v:f eqn="prod @7 21600 pixelWidth"/>
-              <v:f eqn="sum @8 21600 0"/>
-              <v:f eqn="prod @7 21600 pixelHeight"/>
-              <v:f eqn="sum @10 21600 0"/>
-            </v:formulas>
-            <v:path o:extrusionok="f" gradientshapeok="t" o:connecttype="rect"/>
-            <o:lock v:ext="edit" aspectratio="t"/>
-          </v:shapetype>
-          <v:shape id="_x0000_i1025" type="#_x0000_t75" style="width:415pt;height:258.5pt" o:ole="">
-            <v:imagedata r:id="rId5" o:title=""/>
-          </v:shape>
-          <o:OLEObject Type="Embed" ProgID="Visio.Drawing.15" ShapeID="_x0000_i1025" DrawAspect="Content" ObjectID="_1590146042" r:id="rId6"/>
-        </w:object>
+        <w:rPr>
+          <w:noProof/>
+        </w:rPr>
+        <w:drawing>
+          <wp:inline distT="0" distB="0" distL="0" distR="0">
+            <wp:extent cx="5274310" cy="3281045"/>
+            <wp:effectExtent l="0" t="0" r="2540" b="0"/>
+            <wp:docPr id="1" name="图片 1"/>
+            <wp:cNvGraphicFramePr>
+              <a:graphicFrameLocks xmlns:a="http://schemas.openxmlformats.org/drawingml/2006/main" noChangeAspect="1"/>
+            </wp:cNvGraphicFramePr>
+            <a:graphic xmlns:a="http://schemas.openxmlformats.org/drawingml/2006/main">
+              <a:graphicData uri="http://schemas.openxmlformats.org/drawingml/2006/picture">
+                <pic:pic xmlns:pic="http://schemas.openxmlformats.org/drawingml/2006/picture">
+                  <pic:nvPicPr>
+                    <pic:cNvPr id="1" name="任务3.jpg"/>
+                    <pic:cNvPicPr/>
+                  </pic:nvPicPr>
+                  <pic:blipFill>
+                    <a:blip r:embed="rId5" cstate="print">
+                      <a:extLst>
+                        <a:ext uri="{28A0092B-C50C-407E-A947-70E740481C1C}">
+                          <a14:useLocalDpi xmlns:a14="http://schemas.microsoft.com/office/drawing/2010/main" val="0"/>
+                        </a:ext>
+                      </a:extLst>
+                    </a:blip>
+                    <a:stretch>
+                      <a:fillRect/>
+                    </a:stretch>
+                  </pic:blipFill>
+                  <pic:spPr>
+                    <a:xfrm>
+                      <a:off x="0" y="0"/>
+                      <a:ext cx="5274310" cy="3281045"/>
+                    </a:xfrm>
+                    <a:prstGeom prst="rect">
+                      <a:avLst/>
+                    </a:prstGeom>
+                  </pic:spPr>
+                </pic:pic>
+              </a:graphicData>
+            </a:graphic>
+          </wp:inline>
+        </w:drawing>
       </w:r>
+      <w:bookmarkStart w:id="0" w:name="_GoBack"/>
+      <w:bookmarkEnd w:id="0"/>
     </w:p>
     <w:p/>
     <w:p>
@@ -84,23 +105,12 @@
           <w:numId w:val="1"/>
         </w:numPr>
         <w:ind w:firstLineChars="0"/>
-        <w:rPr>
-          <w:rFonts w:hint="eastAsia"/>
-        </w:rPr>
       </w:pPr>
       <w:r>
         <w:rPr>
           <w:rFonts w:hint="eastAsia"/>
         </w:rPr>
-        <w:t>用户续借图书与预约图书</w:t>
-      </w:r>
-      <w:bookmarkStart w:id="0" w:name="_GoBack"/>
-      <w:bookmarkEnd w:id="0"/>
-      <w:r>
-        <w:rPr>
-          <w:rFonts w:hint="eastAsia"/>
-        </w:rPr>
-        <w:t>应产生借阅记录。</w:t>
+        <w:t>用户续借图书与预约图书应产生借阅记录。</w:t>
       </w:r>
     </w:p>
     <w:sectPr>

</xml_diff>